<commit_message>
flowcharts and small comments
</commit_message>
<xml_diff>
--- a/Group7_EGE151_E4.docx
+++ b/Group7_EGE151_E4.docx
@@ -35,7 +35,7 @@
             <mc:AlternateContent>
               <mc:Choice Requires="wpg">
                 <w:drawing>
-                  <wp:anchor distT="0" distB="0" distL="114300" distR="114300" simplePos="0" relativeHeight="251659264" behindDoc="0" locked="0" layoutInCell="1" allowOverlap="1" wp14:anchorId="6C7F5193" wp14:editId="27C9F86A">
+                  <wp:anchor distT="0" distB="0" distL="114300" distR="114300" simplePos="0" relativeHeight="251659264" behindDoc="0" locked="0" layoutInCell="1" allowOverlap="1" wp14:anchorId="6C7F5193" wp14:editId="3AA11A51">
                     <wp:simplePos x="0" y="0"/>
                     <wp:positionH relativeFrom="page">
                       <wp:align>center</wp:align>
@@ -340,8 +340,8 @@
               </mc:Choice>
               <mc:Fallback>
                 <w:pict>
-                  <v:group w14:anchorId="6C7F5193" id="Group 40" o:spid="_x0000_s1026" style="position:absolute;margin-left:0;margin-top:0;width:540pt;height:10in;z-index:251659264;mso-width-percent:882;mso-height-percent:909;mso-position-horizontal:center;mso-position-horizontal-relative:page;mso-position-vertical:center;mso-position-vertical-relative:page;mso-width-percent:882;mso-height-percent:909" coordsize="68580,91440" o:gfxdata="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">
-                    <v:rect id="Rectangle 33" o:spid="_x0000_s1027" style="position:absolute;left:2286;width:66294;height:91440;visibility:visible;mso-wrap-style:square;v-text-anchor:bottom" o:gfxdata="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" stroked="f" strokeweight="1.5pt">
+                  <v:group w14:anchorId="6C7F5193" id="Group 40" o:spid="_x0000_s1026" style="position:absolute;margin-left:0;margin-top:0;width:540pt;height:10in;z-index:251659264;mso-width-percent:882;mso-height-percent:909;mso-position-horizontal:center;mso-position-horizontal-relative:page;mso-position-vertical:center;mso-position-vertical-relative:page;mso-width-percent:882;mso-height-percent:909" coordsize="68580,91440" o:gfxdata="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